<commit_message>
More Links & Updated Code Speak
</commit_message>
<xml_diff>
--- a/Hacking TOC.docx
+++ b/Hacking TOC.docx
@@ -1,6 +1,6 @@
 
 <file path=word/document.xml><?xml version="1.0" encoding="utf-8"?>
-<w:document xmlns:wpc="http://schemas.microsoft.com/office/word/2010/wordprocessingCanvas" xmlns:mc="http://schemas.openxmlformats.org/markup-compatibility/2006" xmlns:o="urn:schemas-microsoft-com:office:office" xmlns:r="http://schemas.openxmlformats.org/officeDocument/2006/relationships" xmlns:m="http://schemas.openxmlformats.org/officeDocument/2006/math" xmlns:v="urn:schemas-microsoft-com:vml" xmlns:wp14="http://schemas.microsoft.com/office/word/2010/wordprocessingDrawing" xmlns:wp="http://schemas.openxmlformats.org/drawingml/2006/wordprocessingDrawing" xmlns:w10="urn:schemas-microsoft-com:office:word" xmlns:w="http://schemas.openxmlformats.org/wordprocessingml/2006/main" xmlns:w14="http://schemas.microsoft.com/office/word/2010/wordml" xmlns:w15="http://schemas.microsoft.com/office/word/2012/wordml" xmlns:wpg="http://schemas.microsoft.com/office/word/2010/wordprocessingGroup" xmlns:wpi="http://schemas.microsoft.com/office/word/2010/wordprocessingInk" xmlns:wne="http://schemas.microsoft.com/office/word/2006/wordml" xmlns:wps="http://schemas.microsoft.com/office/word/2010/wordprocessingShape" mc:Ignorable="w14 w15 wp14">
+<w:document xmlns:wpc="http://schemas.microsoft.com/office/word/2010/wordprocessingCanvas" xmlns:cx="http://schemas.microsoft.com/office/drawing/2014/chartex" xmlns:cx1="http://schemas.microsoft.com/office/drawing/2015/9/8/chartex" xmlns:cx2="http://schemas.microsoft.com/office/drawing/2015/10/21/chartex" xmlns:cx3="http://schemas.microsoft.com/office/drawing/2016/5/9/chartex" xmlns:cx4="http://schemas.microsoft.com/office/drawing/2016/5/10/chartex" xmlns:cx5="http://schemas.microsoft.com/office/drawing/2016/5/11/chartex" xmlns:cx6="http://schemas.microsoft.com/office/drawing/2016/5/12/chartex" xmlns:cx7="http://schemas.microsoft.com/office/drawing/2016/5/13/chartex" xmlns:cx8="http://schemas.microsoft.com/office/drawing/2016/5/14/chartex" xmlns:mc="http://schemas.openxmlformats.org/markup-compatibility/2006" xmlns:aink="http://schemas.microsoft.com/office/drawing/2016/ink" xmlns:am3d="http://schemas.microsoft.com/office/drawing/2017/model3d" xmlns:o="urn:schemas-microsoft-com:office:office" xmlns:oel="http://schemas.microsoft.com/office/2019/extlst" xmlns:r="http://schemas.openxmlformats.org/officeDocument/2006/relationships" xmlns:m="http://schemas.openxmlformats.org/officeDocument/2006/math" xmlns:v="urn:schemas-microsoft-com:vml" xmlns:wp14="http://schemas.microsoft.com/office/word/2010/wordprocessingDrawing" xmlns:wp="http://schemas.openxmlformats.org/drawingml/2006/wordprocessingDrawing" xmlns:w10="urn:schemas-microsoft-com:office:word" xmlns:w="http://schemas.openxmlformats.org/wordprocessingml/2006/main" xmlns:w14="http://schemas.microsoft.com/office/word/2010/wordml" xmlns:w15="http://schemas.microsoft.com/office/word/2012/wordml" xmlns:w16cex="http://schemas.microsoft.com/office/word/2018/wordml/cex" xmlns:w16cid="http://schemas.microsoft.com/office/word/2016/wordml/cid" xmlns:w16="http://schemas.microsoft.com/office/word/2018/wordml" xmlns:w16sdtdh="http://schemas.microsoft.com/office/word/2020/wordml/sdtdatahash" xmlns:w16se="http://schemas.microsoft.com/office/word/2015/wordml/symex" xmlns:wpg="http://schemas.microsoft.com/office/word/2010/wordprocessingGroup" xmlns:wpi="http://schemas.microsoft.com/office/word/2010/wordprocessingInk" xmlns:wne="http://schemas.microsoft.com/office/word/2006/wordml" xmlns:wps="http://schemas.microsoft.com/office/word/2010/wordprocessingShape" mc:Ignorable="w14 w15 w16se w16cid w16 w16cex w16sdtdh wp14">
   <w:background w:color="5E9EFF">
     <v:background id="_x0000_s1025" o:bwmode="white" fillcolor="#5e9eff" o:targetscreensize="1024,768">
       <v:fill color2="#ffebfa" colors="0 #5e9eff;26214f #85c2ff;45875f #c4d6eb;1 #ffebfa" method="none" focus="100%" type="gradient"/>
@@ -1663,8 +1663,450 @@
         </w:rPr>
         <w:t xml:space="preserve"> round robin</w:t>
       </w:r>
-      <w:bookmarkStart w:id="0" w:name="_GoBack"/>
-      <w:bookmarkEnd w:id="0"/>
+    </w:p>
+    <w:p>
+      <w:pPr>
+        <w:rPr>
+          <w:color w:val="1F4E79" w:themeColor="accent1" w:themeShade="80"/>
+          <w:sz w:val="18"/>
+        </w:rPr>
+      </w:pPr>
+    </w:p>
+    <w:p>
+      <w:pPr>
+        <w:rPr>
+          <w:color w:val="1F4E79" w:themeColor="accent1" w:themeShade="80"/>
+          <w:sz w:val="18"/>
+        </w:rPr>
+      </w:pPr>
+      <w:r>
+        <w:rPr>
+          <w:color w:val="1F4E79" w:themeColor="accent1" w:themeShade="80"/>
+          <w:sz w:val="18"/>
+        </w:rPr>
+        <w:t>#List 20 or more sentences used to describe code for example "takes a pointer\ two arguments" and "returns an integer" —coding speak basically.</w:t>
+      </w:r>
+    </w:p>
+    <w:p>
+      <w:pPr>
+        <w:rPr>
+          <w:color w:val="1F4E79" w:themeColor="accent1" w:themeShade="80"/>
+          <w:sz w:val="18"/>
+        </w:rPr>
+      </w:pPr>
+      <w:r>
+        <w:rPr>
+          <w:color w:val="1F4E79" w:themeColor="accent1" w:themeShade="80"/>
+          <w:sz w:val="18"/>
+        </w:rPr>
+        <w:t>#List all sentences used to describe code for example "takes a pointer" and "returns an integer" coding speak basically.</w:t>
+      </w:r>
+    </w:p>
+    <w:p>
+      <w:pPr>
+        <w:rPr>
+          <w:color w:val="1F4E79" w:themeColor="accent1" w:themeShade="80"/>
+          <w:sz w:val="18"/>
+        </w:rPr>
+      </w:pPr>
+    </w:p>
+    <w:p>
+      <w:pPr>
+        <w:rPr>
+          <w:color w:val="1F4E79" w:themeColor="accent1" w:themeShade="80"/>
+          <w:sz w:val="18"/>
+        </w:rPr>
+      </w:pPr>
+      <w:r>
+        <w:rPr>
+          <w:color w:val="1F4E79" w:themeColor="accent1" w:themeShade="80"/>
+          <w:sz w:val="18"/>
+        </w:rPr>
+        <w:t>Sure, here are some sentences used to describe code:</w:t>
+      </w:r>
+    </w:p>
+    <w:p>
+      <w:pPr>
+        <w:rPr>
+          <w:color w:val="1F4E79" w:themeColor="accent1" w:themeShade="80"/>
+          <w:sz w:val="18"/>
+        </w:rPr>
+      </w:pPr>
+    </w:p>
+    <w:p>
+      <w:pPr>
+        <w:rPr>
+          <w:color w:val="1F4E79" w:themeColor="accent1" w:themeShade="80"/>
+          <w:sz w:val="18"/>
+        </w:rPr>
+      </w:pPr>
+      <w:r>
+        <w:rPr>
+          <w:color w:val="1F4E79" w:themeColor="accent1" w:themeShade="80"/>
+          <w:sz w:val="18"/>
+        </w:rPr>
+        <w:t>1. This code declares a variable of type integer.</w:t>
+      </w:r>
+    </w:p>
+    <w:p>
+      <w:pPr>
+        <w:rPr>
+          <w:color w:val="1F4E79" w:themeColor="accent1" w:themeShade="80"/>
+          <w:sz w:val="18"/>
+        </w:rPr>
+      </w:pPr>
+      <w:r>
+        <w:rPr>
+          <w:color w:val="1F4E79" w:themeColor="accent1" w:themeShade="80"/>
+          <w:sz w:val="18"/>
+        </w:rPr>
+        <w:t>2. The function takes in two parameters, a string and an integer.</w:t>
+      </w:r>
+    </w:p>
+    <w:p>
+      <w:pPr>
+        <w:rPr>
+          <w:color w:val="1F4E79" w:themeColor="accent1" w:themeShade="80"/>
+          <w:sz w:val="18"/>
+        </w:rPr>
+      </w:pPr>
+      <w:r>
+        <w:rPr>
+          <w:color w:val="1F4E79" w:themeColor="accent1" w:themeShade="80"/>
+          <w:sz w:val="18"/>
+        </w:rPr>
+        <w:t>3. This if statement checks if the value of x is greater than 5.</w:t>
+      </w:r>
+    </w:p>
+    <w:p>
+      <w:pPr>
+        <w:rPr>
+          <w:color w:val="1F4E79" w:themeColor="accent1" w:themeShade="80"/>
+          <w:sz w:val="18"/>
+        </w:rPr>
+      </w:pPr>
+      <w:r>
+        <w:rPr>
+          <w:color w:val="1F4E79" w:themeColor="accent1" w:themeShade="80"/>
+          <w:sz w:val="18"/>
+        </w:rPr>
+        <w:t>4. The for loop iterates over the length of the array.</w:t>
+      </w:r>
+    </w:p>
+    <w:p>
+      <w:pPr>
+        <w:rPr>
+          <w:color w:val="1F4E79" w:themeColor="accent1" w:themeShade="80"/>
+          <w:sz w:val="18"/>
+        </w:rPr>
+      </w:pPr>
+      <w:r>
+        <w:rPr>
+          <w:color w:val="1F4E79" w:themeColor="accent1" w:themeShade="80"/>
+          <w:sz w:val="18"/>
+        </w:rPr>
+        <w:t>5. The switch statement evaluates the value of the variable and executes the corresponding case.</w:t>
+      </w:r>
+    </w:p>
+    <w:p>
+      <w:pPr>
+        <w:rPr>
+          <w:color w:val="1F4E79" w:themeColor="accent1" w:themeShade="80"/>
+          <w:sz w:val="18"/>
+        </w:rPr>
+      </w:pPr>
+      <w:r>
+        <w:rPr>
+          <w:color w:val="1F4E79" w:themeColor="accent1" w:themeShade="80"/>
+          <w:sz w:val="18"/>
+        </w:rPr>
+        <w:t>6. The try-catch block catches any possible exceptions thrown by the code within the try block.</w:t>
+      </w:r>
+    </w:p>
+    <w:p>
+      <w:pPr>
+        <w:rPr>
+          <w:color w:val="1F4E79" w:themeColor="accent1" w:themeShade="80"/>
+          <w:sz w:val="18"/>
+        </w:rPr>
+      </w:pPr>
+      <w:r>
+        <w:rPr>
+          <w:color w:val="1F4E79" w:themeColor="accent1" w:themeShade="80"/>
+          <w:sz w:val="18"/>
+        </w:rPr>
+        <w:t>7. The while loop executes as long as the condition is true.</w:t>
+      </w:r>
+    </w:p>
+    <w:p>
+      <w:pPr>
+        <w:rPr>
+          <w:color w:val="1F4E79" w:themeColor="accent1" w:themeShade="80"/>
+          <w:sz w:val="18"/>
+        </w:rPr>
+      </w:pPr>
+      <w:r>
+        <w:rPr>
+          <w:color w:val="1F4E79" w:themeColor="accent1" w:themeShade="80"/>
+          <w:sz w:val="18"/>
+        </w:rPr>
+        <w:t>8. The code uses recursion to solve the problem.</w:t>
+      </w:r>
+    </w:p>
+    <w:p>
+      <w:pPr>
+        <w:rPr>
+          <w:color w:val="1F4E79" w:themeColor="accent1" w:themeShade="80"/>
+          <w:sz w:val="18"/>
+        </w:rPr>
+      </w:pPr>
+      <w:r>
+        <w:rPr>
+          <w:color w:val="1F4E79" w:themeColor="accent1" w:themeShade="80"/>
+          <w:sz w:val="18"/>
+        </w:rPr>
+        <w:t>9. The function returns a boolean value of true or false.</w:t>
+      </w:r>
+    </w:p>
+    <w:p>
+      <w:pPr>
+        <w:rPr>
+          <w:color w:val="1F4E79" w:themeColor="accent1" w:themeShade="80"/>
+          <w:sz w:val="18"/>
+        </w:rPr>
+      </w:pPr>
+      <w:r>
+        <w:rPr>
+          <w:color w:val="1F4E79" w:themeColor="accent1" w:themeShade="80"/>
+          <w:sz w:val="18"/>
+        </w:rPr>
+        <w:t>10. The class is instantiated with a constructor that takes in two parameters.</w:t>
+      </w:r>
+    </w:p>
+    <w:p>
+      <w:pPr>
+        <w:rPr>
+          <w:color w:val="1F4E79" w:themeColor="accent1" w:themeShade="80"/>
+          <w:sz w:val="18"/>
+        </w:rPr>
+      </w:pPr>
+      <w:r>
+        <w:rPr>
+          <w:color w:val="1F4E79" w:themeColor="accent1" w:themeShade="80"/>
+          <w:sz w:val="18"/>
+        </w:rPr>
+        <w:t>11. The method calculates the average of the input array.</w:t>
+      </w:r>
+    </w:p>
+    <w:p>
+      <w:pPr>
+        <w:rPr>
+          <w:color w:val="1F4E79" w:themeColor="accent1" w:themeShade="80"/>
+          <w:sz w:val="18"/>
+        </w:rPr>
+      </w:pPr>
+      <w:r>
+        <w:rPr>
+          <w:color w:val="1F4E79" w:themeColor="accent1" w:themeShade="80"/>
+          <w:sz w:val="18"/>
+        </w:rPr>
+        <w:t>12. The code block defines a new class that inherits from another class.</w:t>
+      </w:r>
+    </w:p>
+    <w:p>
+      <w:pPr>
+        <w:rPr>
+          <w:color w:val="1F4E79" w:themeColor="accent1" w:themeShade="80"/>
+          <w:sz w:val="18"/>
+        </w:rPr>
+      </w:pPr>
+      <w:r>
+        <w:rPr>
+          <w:color w:val="1F4E79" w:themeColor="accent1" w:themeShade="80"/>
+          <w:sz w:val="18"/>
+        </w:rPr>
+        <w:t>13. The constructor sets the initial value of the instance variables.</w:t>
+      </w:r>
+    </w:p>
+    <w:p>
+      <w:pPr>
+        <w:rPr>
+          <w:color w:val="1F4E79" w:themeColor="accent1" w:themeShade="80"/>
+          <w:sz w:val="18"/>
+        </w:rPr>
+      </w:pPr>
+      <w:r>
+        <w:rPr>
+          <w:color w:val="1F4E79" w:themeColor="accent1" w:themeShade="80"/>
+          <w:sz w:val="18"/>
+        </w:rPr>
+        <w:t>14. The function takes a pointer to an integer as a parameter.</w:t>
+      </w:r>
+    </w:p>
+    <w:p>
+      <w:pPr>
+        <w:rPr>
+          <w:color w:val="1F4E79" w:themeColor="accent1" w:themeShade="80"/>
+          <w:sz w:val="18"/>
+        </w:rPr>
+      </w:pPr>
+      <w:r>
+        <w:rPr>
+          <w:color w:val="1F4E79" w:themeColor="accent1" w:themeShade="80"/>
+          <w:sz w:val="18"/>
+        </w:rPr>
+        <w:t>15. The code initializes an array with preset values.</w:t>
+      </w:r>
+    </w:p>
+    <w:p>
+      <w:pPr>
+        <w:rPr>
+          <w:color w:val="1F4E79" w:themeColor="accent1" w:themeShade="80"/>
+          <w:sz w:val="18"/>
+        </w:rPr>
+      </w:pPr>
+      <w:r>
+        <w:rPr>
+          <w:color w:val="1F4E79" w:themeColor="accent1" w:themeShade="80"/>
+          <w:sz w:val="18"/>
+        </w:rPr>
+        <w:t>16. The pointer is dereferenced to access the actual value stored in memory.</w:t>
+      </w:r>
+    </w:p>
+    <w:p>
+      <w:pPr>
+        <w:rPr>
+          <w:color w:val="1F4E79" w:themeColor="accent1" w:themeShade="80"/>
+          <w:sz w:val="18"/>
+        </w:rPr>
+      </w:pPr>
+      <w:r>
+        <w:rPr>
+          <w:color w:val="1F4E79" w:themeColor="accent1" w:themeShade="80"/>
+          <w:sz w:val="18"/>
+        </w:rPr>
+        <w:t>17. The function returns a pointer to an object of the specified class.</w:t>
+      </w:r>
+    </w:p>
+    <w:p>
+      <w:pPr>
+        <w:rPr>
+          <w:color w:val="1F4E79" w:themeColor="accent1" w:themeShade="80"/>
+          <w:sz w:val="18"/>
+        </w:rPr>
+      </w:pPr>
+      <w:r>
+        <w:rPr>
+          <w:color w:val="1F4E79" w:themeColor="accent1" w:themeShade="80"/>
+          <w:sz w:val="18"/>
+        </w:rPr>
+        <w:t>18. The code creates a new instance of the class.</w:t>
+      </w:r>
+    </w:p>
+    <w:p>
+      <w:pPr>
+        <w:rPr>
+          <w:color w:val="1F4E79" w:themeColor="accent1" w:themeShade="80"/>
+          <w:sz w:val="18"/>
+        </w:rPr>
+      </w:pPr>
+      <w:r>
+        <w:rPr>
+          <w:color w:val="1F4E79" w:themeColor="accent1" w:themeShade="80"/>
+          <w:sz w:val="18"/>
+        </w:rPr>
+        <w:t>19. The if-else statement checks for multiple conditions and executes the appropriate code block.</w:t>
+      </w:r>
+    </w:p>
+    <w:p>
+      <w:pPr>
+        <w:rPr>
+          <w:color w:val="1F4E79" w:themeColor="accent1" w:themeShade="80"/>
+          <w:sz w:val="18"/>
+        </w:rPr>
+      </w:pPr>
+      <w:r>
+        <w:rPr>
+          <w:color w:val="1F4E79" w:themeColor="accent1" w:themeShade="80"/>
+          <w:sz w:val="18"/>
+        </w:rPr>
+        <w:t>20. The code implements a binary search algorithm to find the index of a specific value in an array.</w:t>
+      </w:r>
+    </w:p>
+    <w:p>
+      <w:pPr>
+        <w:rPr>
+          <w:color w:val="1F4E79" w:themeColor="accent1" w:themeShade="80"/>
+          <w:sz w:val="18"/>
+        </w:rPr>
+      </w:pPr>
+      <w:r>
+        <w:rPr>
+          <w:color w:val="1F4E79" w:themeColor="accent1" w:themeShade="80"/>
+          <w:sz w:val="18"/>
+        </w:rPr>
+        <w:t>21. The catch block handles the exception thrown by the try block.</w:t>
+      </w:r>
+    </w:p>
+    <w:p>
+      <w:pPr>
+        <w:rPr>
+          <w:color w:val="1F4E79" w:themeColor="accent1" w:themeShade="80"/>
+          <w:sz w:val="18"/>
+        </w:rPr>
+      </w:pPr>
+      <w:r>
+        <w:rPr>
+          <w:color w:val="1F4E79" w:themeColor="accent1" w:themeShade="80"/>
+          <w:sz w:val="18"/>
+        </w:rPr>
+        <w:t>22. The method sorts the elements in the array in ascending order.</w:t>
+      </w:r>
+    </w:p>
+    <w:p>
+      <w:pPr>
+        <w:rPr>
+          <w:color w:val="1F4E79" w:themeColor="accent1" w:themeShade="80"/>
+          <w:sz w:val="18"/>
+        </w:rPr>
+      </w:pPr>
+      <w:r>
+        <w:rPr>
+          <w:color w:val="1F4E79" w:themeColor="accent1" w:themeShade="80"/>
+          <w:sz w:val="18"/>
+        </w:rPr>
+        <w:t>23. The function takes an array of strings and returns the length of the longest string.</w:t>
+      </w:r>
+    </w:p>
+    <w:p>
+      <w:pPr>
+        <w:rPr>
+          <w:color w:val="1F4E79" w:themeColor="accent1" w:themeShade="80"/>
+          <w:sz w:val="18"/>
+        </w:rPr>
+      </w:pPr>
+      <w:r>
+        <w:rPr>
+          <w:color w:val="1F4E79" w:themeColor="accent1" w:themeShade="80"/>
+          <w:sz w:val="18"/>
+        </w:rPr>
+        <w:t>24. The code block creates an object of the specified class and initializes it with values passed in as parameters.</w:t>
+      </w:r>
+    </w:p>
+    <w:p>
+      <w:pPr>
+        <w:rPr>
+          <w:color w:val="1F4E79" w:themeColor="accent1" w:themeShade="80"/>
+          <w:sz w:val="18"/>
+        </w:rPr>
+      </w:pPr>
+      <w:r>
+        <w:rPr>
+          <w:color w:val="1F4E79" w:themeColor="accent1" w:themeShade="80"/>
+          <w:sz w:val="18"/>
+        </w:rPr>
+        <w:t>|| retrieves the position &amp; size, calculates, checks condition, magnitude, scales, assigns, removes click event listener for the canvas (summary code analysis ^^)</w:t>
+      </w:r>
     </w:p>
     <w:sectPr>
       <w:pgSz w:w="17856" w:h="23818" w:code="8"/>
@@ -1683,7 +2125,7 @@
 </file>
 
 <file path=word/styles.xml><?xml version="1.0" encoding="utf-8"?>
-<w:styles xmlns:mc="http://schemas.openxmlformats.org/markup-compatibility/2006" xmlns:r="http://schemas.openxmlformats.org/officeDocument/2006/relationships" xmlns:w="http://schemas.openxmlformats.org/wordprocessingml/2006/main" xmlns:w14="http://schemas.microsoft.com/office/word/2010/wordml" xmlns:w15="http://schemas.microsoft.com/office/word/2012/wordml" mc:Ignorable="w14 w15">
+<w:styles xmlns:mc="http://schemas.openxmlformats.org/markup-compatibility/2006" xmlns:r="http://schemas.openxmlformats.org/officeDocument/2006/relationships" xmlns:w="http://schemas.openxmlformats.org/wordprocessingml/2006/main" xmlns:w14="http://schemas.microsoft.com/office/word/2010/wordml" xmlns:w15="http://schemas.microsoft.com/office/word/2012/wordml" xmlns:w16cex="http://schemas.microsoft.com/office/word/2018/wordml/cex" xmlns:w16cid="http://schemas.microsoft.com/office/word/2016/wordml/cid" xmlns:w16="http://schemas.microsoft.com/office/word/2018/wordml" xmlns:w16sdtdh="http://schemas.microsoft.com/office/word/2020/wordml/sdtdatahash" xmlns:w16se="http://schemas.microsoft.com/office/word/2015/wordml/symex" mc:Ignorable="w14 w15 w16se w16cid w16 w16cex w16sdtdh">
   <w:docDefaults>
     <w:rPrDefault>
       <w:rPr>
@@ -1695,7 +2137,7 @@
     </w:rPrDefault>
     <w:pPrDefault/>
   </w:docDefaults>
-  <w:latentStyles w:defLockedState="0" w:defUIPriority="99" w:defSemiHidden="0" w:defUnhideWhenUsed="0" w:defQFormat="0" w:count="371">
+  <w:latentStyles w:defLockedState="0" w:defUIPriority="99" w:defSemiHidden="0" w:defUnhideWhenUsed="0" w:defQFormat="0" w:count="376">
     <w:lsdException w:name="Normal" w:uiPriority="0" w:qFormat="1"/>
     <w:lsdException w:name="heading 1" w:uiPriority="9" w:qFormat="1"/>
     <w:lsdException w:name="heading 2" w:semiHidden="1" w:uiPriority="9" w:unhideWhenUsed="1" w:qFormat="1"/>
@@ -2067,6 +2509,11 @@
     <w:lsdException w:name="List Table 5 Dark Accent 6" w:uiPriority="50"/>
     <w:lsdException w:name="List Table 6 Colorful Accent 6" w:uiPriority="51"/>
     <w:lsdException w:name="List Table 7 Colorful Accent 6" w:uiPriority="52"/>
+    <w:lsdException w:name="Mention" w:semiHidden="1" w:unhideWhenUsed="1"/>
+    <w:lsdException w:name="Smart Hyperlink" w:semiHidden="1" w:unhideWhenUsed="1"/>
+    <w:lsdException w:name="Hashtag" w:semiHidden="1" w:unhideWhenUsed="1"/>
+    <w:lsdException w:name="Unresolved Mention" w:semiHidden="1" w:unhideWhenUsed="1"/>
+    <w:lsdException w:name="Smart Link" w:semiHidden="1" w:unhideWhenUsed="1"/>
   </w:latentStyles>
   <w:style w:type="paragraph" w:default="1" w:styleId="Normal">
     <w:name w:val="Normal"/>
@@ -2107,10 +2554,10 @@
   <a:themeElements>
     <a:clrScheme name="Office">
       <a:dk1>
-        <a:sysClr val="windowText" lastClr="3F474C"/>
+        <a:sysClr val="windowText" lastClr="000000"/>
       </a:dk1>
       <a:lt1>
-        <a:sysClr val="window" lastClr="FFFFFF"/>
+        <a:sysClr val="window" lastClr="EFAEAE"/>
       </a:lt1>
       <a:dk2>
         <a:srgbClr val="44546A"/>

</xml_diff>